<commit_message>
Finished part 3 Just need to do part 2
</commit_message>
<xml_diff>
--- a/Informational Technology (Game Design)/Part 2 Redo/Cluster 3D game development/AT04/AT04 Knowledge Questions (Part 3) By Richard Pountney.docx
+++ b/Informational Technology (Game Design)/Part 2 Redo/Cluster 3D game development/AT04/AT04 Knowledge Questions (Part 3) By Richard Pountney.docx
@@ -4162,11 +4162,76 @@
           </w:tcPr>
           <w:p>
             <w:pPr>
-              <w:rPr>
-                <w:rFonts w:ascii="Tahoma" w:hAnsi="Tahoma" w:cs="Tahoma"/>
-                <w:sz w:val="22"/>
-              </w:rPr>
-            </w:pPr>
+              <w:pStyle w:val="MyStyle"/>
+            </w:pPr>
+            <w:r>
+              <w:t>Hardware:</w:t>
+            </w:r>
+          </w:p>
+          <w:p>
+            <w:pPr>
+              <w:pStyle w:val="MyStyle"/>
+            </w:pPr>
+            <w:r>
+              <w:t xml:space="preserve">A PC tower </w:t>
+            </w:r>
+            <w:r>
+              <w:t>that</w:t>
+            </w:r>
+            <w:r>
+              <w:t xml:space="preserve"> has all the components to operate &amp; process for the system.</w:t>
+            </w:r>
+          </w:p>
+          <w:p>
+            <w:pPr>
+              <w:pStyle w:val="MyStyle"/>
+            </w:pPr>
+            <w:r>
+              <w:t>A monitor to show the graphics/visuals.</w:t>
+            </w:r>
+          </w:p>
+          <w:p>
+            <w:pPr>
+              <w:pStyle w:val="MyStyle"/>
+            </w:pPr>
+            <w:r>
+              <w:t xml:space="preserve">A keyboard &amp; mouse for the main </w:t>
+            </w:r>
+            <w:r>
+              <w:t>input devices.</w:t>
+            </w:r>
+          </w:p>
+          <w:p>
+            <w:pPr>
+              <w:pStyle w:val="MyStyle"/>
+            </w:pPr>
+            <w:r>
+              <w:t>Software:</w:t>
+            </w:r>
+          </w:p>
+          <w:p>
+            <w:pPr>
+              <w:pStyle w:val="MyStyle"/>
+            </w:pPr>
+            <w:r>
+              <w:t>The PC operating system.</w:t>
+            </w:r>
+          </w:p>
+          <w:p>
+            <w:pPr>
+              <w:pStyle w:val="MyStyle"/>
+            </w:pPr>
+            <w:r>
+              <w:t>The software drives for the input devices.</w:t>
+            </w:r>
+          </w:p>
+          <w:p>
+            <w:pPr>
+              <w:pStyle w:val="MyStyle"/>
+            </w:pPr>
+            <w:r>
+              <w:t>The games themselves.</w:t>
+            </w:r>
           </w:p>
         </w:tc>
       </w:tr>
@@ -4232,26 +4297,16 @@
           </w:tcPr>
           <w:p>
             <w:pPr>
-              <w:rPr>
-                <w:rFonts w:ascii="Tahoma" w:hAnsi="Tahoma" w:cs="Tahoma"/>
-                <w:sz w:val="22"/>
-              </w:rPr>
-            </w:pPr>
-            <w:proofErr w:type="gramStart"/>
-            <w:r>
-              <w:rPr>
-                <w:rFonts w:ascii="Tahoma" w:hAnsi="Tahoma" w:cs="Tahoma"/>
-                <w:sz w:val="22"/>
-              </w:rPr>
-              <w:t>Gamepad(</w:t>
-            </w:r>
-            <w:proofErr w:type="gramEnd"/>
-            <w:r>
-              <w:rPr>
-                <w:rFonts w:ascii="Tahoma" w:hAnsi="Tahoma" w:cs="Tahoma"/>
-                <w:sz w:val="22"/>
-              </w:rPr>
+              <w:pStyle w:val="MyStyle"/>
+            </w:pPr>
+            <w:r>
+              <w:t>Gamepad (</w:t>
+            </w:r>
+            <w:r>
               <w:t>Controller)</w:t>
+            </w:r>
+            <w:r>
+              <w:t xml:space="preserve"> reads inputs from the user</w:t>
             </w:r>
           </w:p>
         </w:tc>
@@ -4292,17 +4347,21 @@
           </w:tcPr>
           <w:p>
             <w:pPr>
-              <w:rPr>
-                <w:rFonts w:ascii="Tahoma" w:hAnsi="Tahoma" w:cs="Tahoma"/>
-                <w:sz w:val="22"/>
-              </w:rPr>
-            </w:pPr>
-            <w:r>
-              <w:rPr>
-                <w:rFonts w:ascii="Tahoma" w:hAnsi="Tahoma" w:cs="Tahoma"/>
-                <w:sz w:val="22"/>
-              </w:rPr>
-              <w:t>Mouse &amp; Keyboard</w:t>
+              <w:pStyle w:val="MyStyle"/>
+            </w:pPr>
+            <w:r>
+              <w:t xml:space="preserve">Mouse </w:t>
+            </w:r>
+            <w:r>
+              <w:t>and keyboard</w:t>
+            </w:r>
+          </w:p>
+          <w:p>
+            <w:pPr>
+              <w:pStyle w:val="MyStyle"/>
+            </w:pPr>
+            <w:r>
+              <w:t>reads inputs from the user</w:t>
             </w:r>
           </w:p>
         </w:tc>
@@ -4343,17 +4402,13 @@
           </w:tcPr>
           <w:p>
             <w:pPr>
-              <w:rPr>
-                <w:rFonts w:ascii="Tahoma" w:hAnsi="Tahoma" w:cs="Tahoma"/>
-                <w:sz w:val="22"/>
-              </w:rPr>
-            </w:pPr>
-            <w:r>
-              <w:rPr>
-                <w:rFonts w:ascii="Tahoma" w:hAnsi="Tahoma" w:cs="Tahoma"/>
-                <w:sz w:val="22"/>
-              </w:rPr>
+              <w:pStyle w:val="MyStyle"/>
+            </w:pPr>
+            <w:r>
               <w:t>Monitor/Screen</w:t>
+            </w:r>
+            <w:r>
+              <w:t xml:space="preserve"> gives the visuals (&amp; can sometimes allow user input as a touch screen)</w:t>
             </w:r>
           </w:p>
         </w:tc>
@@ -4430,6 +4485,7 @@
                 <w:b/>
                 <w:sz w:val="22"/>
               </w:rPr>
+              <w:lastRenderedPageBreak/>
               <w:t>Question 6 – Describe the functionality of a ‘heads-up display’ (HUD) in interactive video games.</w:t>
             </w:r>
           </w:p>
@@ -4530,7 +4586,6 @@
               <w:pStyle w:val="MyStyle"/>
             </w:pPr>
             <w:r>
-              <w:lastRenderedPageBreak/>
               <w:t>Incompatibilities</w:t>
             </w:r>
           </w:p>
@@ -4581,11 +4636,11 @@
           </w:tcPr>
           <w:p>
             <w:pPr>
-              <w:rPr>
-                <w:rFonts w:ascii="Tahoma" w:hAnsi="Tahoma" w:cs="Tahoma"/>
-                <w:sz w:val="22"/>
-              </w:rPr>
-            </w:pPr>
+              <w:pStyle w:val="MyStyle"/>
+            </w:pPr>
+            <w:r>
+              <w:t>It gives the ability to go back to a prier version if there was a mistake &amp; it also allows the ability to have different branches, so some things don’t get affected by the changes until it gets merged.</w:t>
+            </w:r>
           </w:p>
         </w:tc>
       </w:tr>
@@ -8916,6 +8971,25 @@
 </file>
 
 <file path=customXml/item1.xml><?xml version="1.0" encoding="utf-8"?>
+<b:Sources xmlns:b="http://schemas.openxmlformats.org/officeDocument/2006/bibliography" xmlns="http://schemas.openxmlformats.org/officeDocument/2006/bibliography" SelectedStyle="\APA.XSL" StyleName="APA"/>
+</file>
+
+<file path=customXml/item2.xml><?xml version="1.0" encoding="utf-8"?>
+<?mso-contentType ?>
+<FormTemplates xmlns="http://schemas.microsoft.com/sharepoint/v3/contenttype/forms">
+  <Display>DocumentLibraryForm</Display>
+  <Edit>DocumentLibraryForm</Edit>
+  <New>DocumentLibraryForm</New>
+</FormTemplates>
+</file>
+
+<file path=customXml/item3.xml><?xml version="1.0" encoding="utf-8"?>
+<p:properties xmlns:p="http://schemas.microsoft.com/office/2006/metadata/properties" xmlns:xsi="http://www.w3.org/2001/XMLSchema-instance" xmlns:pc="http://schemas.microsoft.com/office/infopath/2007/PartnerControls">
+  <documentManagement/>
+</p:properties>
+</file>
+
+<file path=customXml/item4.xml><?xml version="1.0" encoding="utf-8"?>
 <ct:contentTypeSchema xmlns:ct="http://schemas.microsoft.com/office/2006/metadata/contentType" xmlns:ma="http://schemas.microsoft.com/office/2006/metadata/properties/metaAttributes" ct:_="" ma:_="" ma:contentTypeName="Document" ma:contentTypeID="0x01010031957F55A69F654AA3252E2C9A1E9598" ma:contentTypeVersion="11" ma:contentTypeDescription="Create a new document." ma:contentTypeScope="" ma:versionID="12bafecc36c09a10ab010f4f3ac10b9f">
   <xsd:schema xmlns:xsd="http://www.w3.org/2001/XMLSchema" xmlns:xs="http://www.w3.org/2001/XMLSchema" xmlns:p="http://schemas.microsoft.com/office/2006/metadata/properties" xmlns:ns2="d47a411c-4273-473d-a040-f7736f373771" xmlns:ns3="4a180b99-88d1-4064-9650-04e070978a5b" targetNamespace="http://schemas.microsoft.com/office/2006/metadata/properties" ma:root="true" ma:fieldsID="458c874044a293bbea8cc0f81b608eff" ns2:_="" ns3:_="">
     <xsd:import namespace="d47a411c-4273-473d-a040-f7736f373771"/>
@@ -9126,26 +9200,32 @@
 </ct:contentTypeSchema>
 </file>
 
-<file path=customXml/item2.xml><?xml version="1.0" encoding="utf-8"?>
-<p:properties xmlns:p="http://schemas.microsoft.com/office/2006/metadata/properties" xmlns:xsi="http://www.w3.org/2001/XMLSchema-instance" xmlns:pc="http://schemas.microsoft.com/office/infopath/2007/PartnerControls">
-  <documentManagement/>
-</p:properties>
+<file path=customXml/itemProps1.xml><?xml version="1.0" encoding="utf-8"?>
+<ds:datastoreItem xmlns:ds="http://schemas.openxmlformats.org/officeDocument/2006/customXml" ds:itemID="{9D4697B0-8599-4CF4-B90C-BC51B3947BA5}">
+  <ds:schemaRefs>
+    <ds:schemaRef ds:uri="http://schemas.openxmlformats.org/officeDocument/2006/bibliography"/>
+  </ds:schemaRefs>
+</ds:datastoreItem>
 </file>
 
-<file path=customXml/item3.xml><?xml version="1.0" encoding="utf-8"?>
-<?mso-contentType ?>
-<FormTemplates xmlns="http://schemas.microsoft.com/sharepoint/v3/contenttype/forms">
-  <Display>DocumentLibraryForm</Display>
-  <Edit>DocumentLibraryForm</Edit>
-  <New>DocumentLibraryForm</New>
-</FormTemplates>
+<file path=customXml/itemProps2.xml><?xml version="1.0" encoding="utf-8"?>
+<ds:datastoreItem xmlns:ds="http://schemas.openxmlformats.org/officeDocument/2006/customXml" ds:itemID="{9C27DF9F-C3C4-4AA0-AD6A-6778509ECDD0}">
+  <ds:schemaRefs>
+    <ds:schemaRef ds:uri="http://schemas.microsoft.com/sharepoint/v3/contenttype/forms"/>
+  </ds:schemaRefs>
+</ds:datastoreItem>
 </file>
 
-<file path=customXml/item4.xml><?xml version="1.0" encoding="utf-8"?>
-<b:Sources xmlns:b="http://schemas.openxmlformats.org/officeDocument/2006/bibliography" xmlns="http://schemas.openxmlformats.org/officeDocument/2006/bibliography" SelectedStyle="\APA.XSL" StyleName="APA"/>
+<file path=customXml/itemProps3.xml><?xml version="1.0" encoding="utf-8"?>
+<ds:datastoreItem xmlns:ds="http://schemas.openxmlformats.org/officeDocument/2006/customXml" ds:itemID="{77DB8CBD-C210-42A9-A161-9999DBF92F4D}">
+  <ds:schemaRefs>
+    <ds:schemaRef ds:uri="http://schemas.microsoft.com/office/2006/metadata/properties"/>
+    <ds:schemaRef ds:uri="http://schemas.microsoft.com/office/infopath/2007/PartnerControls"/>
+  </ds:schemaRefs>
+</ds:datastoreItem>
 </file>
 
-<file path=customXml/itemProps1.xml><?xml version="1.0" encoding="utf-8"?>
+<file path=customXml/itemProps4.xml><?xml version="1.0" encoding="utf-8"?>
 <ds:datastoreItem xmlns:ds="http://schemas.openxmlformats.org/officeDocument/2006/customXml" ds:itemID="{69CD9960-F2DD-4211-A03B-B2F42D4DC406}">
   <ds:schemaRefs>
     <ds:schemaRef ds:uri="http://schemas.microsoft.com/office/2006/metadata/contentType"/>
@@ -9162,29 +9242,4 @@
     <ds:schemaRef ds:uri="http://schemas.microsoft.com/internal/obd"/>
   </ds:schemaRefs>
 </ds:datastoreItem>
-</file>
-
-<file path=customXml/itemProps2.xml><?xml version="1.0" encoding="utf-8"?>
-<ds:datastoreItem xmlns:ds="http://schemas.openxmlformats.org/officeDocument/2006/customXml" ds:itemID="{77DB8CBD-C210-42A9-A161-9999DBF92F4D}">
-  <ds:schemaRefs>
-    <ds:schemaRef ds:uri="http://schemas.microsoft.com/office/2006/metadata/properties"/>
-    <ds:schemaRef ds:uri="http://schemas.microsoft.com/office/infopath/2007/PartnerControls"/>
-  </ds:schemaRefs>
-</ds:datastoreItem>
-</file>
-
-<file path=customXml/itemProps3.xml><?xml version="1.0" encoding="utf-8"?>
-<ds:datastoreItem xmlns:ds="http://schemas.openxmlformats.org/officeDocument/2006/customXml" ds:itemID="{9C27DF9F-C3C4-4AA0-AD6A-6778509ECDD0}">
-  <ds:schemaRefs>
-    <ds:schemaRef ds:uri="http://schemas.microsoft.com/sharepoint/v3/contenttype/forms"/>
-  </ds:schemaRefs>
-</ds:datastoreItem>
-</file>
-
-<file path=customXml/itemProps4.xml><?xml version="1.0" encoding="utf-8"?>
-<ds:datastoreItem xmlns:ds="http://schemas.openxmlformats.org/officeDocument/2006/customXml" ds:itemID="{9D4697B0-8599-4CF4-B90C-BC51B3947BA5}">
-  <ds:schemaRefs>
-    <ds:schemaRef ds:uri="http://schemas.openxmlformats.org/officeDocument/2006/bibliography"/>
-  </ds:schemaRefs>
-</ds:datastoreItem>
 </file>
</xml_diff>